<commit_message>
update: DataViz_Assignment_4.docs requiered little update
</commit_message>
<xml_diff>
--- a/DataViz_Assignment_4.docx
+++ b/DataViz_Assignment_4.docx
@@ -1,10 +1,10 @@
 
 <file path=word/document.xml><?xml version="1.0" encoding="utf-8"?>
-<w:document xmlns:wpc="http://schemas.microsoft.com/office/word/2010/wordprocessingCanvas" xmlns:cx="http://schemas.microsoft.com/office/drawing/2014/chartex" xmlns:cx1="http://schemas.microsoft.com/office/drawing/2015/9/8/chartex" xmlns:cx2="http://schemas.microsoft.com/office/drawing/2015/10/21/chartex" xmlns:cx3="http://schemas.microsoft.com/office/drawing/2016/5/9/chartex" xmlns:cx4="http://schemas.microsoft.com/office/drawing/2016/5/10/chartex" xmlns:cx5="http://schemas.microsoft.com/office/drawing/2016/5/11/chartex" xmlns:cx6="http://schemas.microsoft.com/office/drawing/2016/5/12/chartex" xmlns:cx7="http://schemas.microsoft.com/office/drawing/2016/5/13/chartex" xmlns:cx8="http://schemas.microsoft.com/office/drawing/2016/5/14/chartex" xmlns:mc="http://schemas.openxmlformats.org/markup-compatibility/2006" xmlns:aink="http://schemas.microsoft.com/office/drawing/2016/ink" xmlns:am3d="http://schemas.microsoft.com/office/drawing/2017/model3d" xmlns:o="urn:schemas-microsoft-com:office:office" xmlns:oel="http://schemas.microsoft.com/office/2019/extlst" xmlns:r="http://schemas.openxmlformats.org/officeDocument/2006/relationships" xmlns:m="http://schemas.openxmlformats.org/officeDocument/2006/math" xmlns:v="urn:schemas-microsoft-com:vml" xmlns:wp14="http://schemas.microsoft.com/office/word/2010/wordprocessingDrawing" xmlns:wp="http://schemas.openxmlformats.org/drawingml/2006/wordprocessingDrawing" xmlns:w10="urn:schemas-microsoft-com:office:word" xmlns:w="http://schemas.openxmlformats.org/wordprocessingml/2006/main" xmlns:w14="http://schemas.microsoft.com/office/word/2010/wordml" xmlns:w15="http://schemas.microsoft.com/office/word/2012/wordml" xmlns:w16cex="http://schemas.microsoft.com/office/word/2018/wordml/cex" xmlns:w16cid="http://schemas.microsoft.com/office/word/2016/wordml/cid" xmlns:w16="http://schemas.microsoft.com/office/word/2018/wordml" xmlns:w16sdtdh="http://schemas.microsoft.com/office/word/2020/wordml/sdtdatahash" xmlns:w16se="http://schemas.microsoft.com/office/word/2015/wordml/symex" xmlns:wpg="http://schemas.microsoft.com/office/word/2010/wordprocessingGroup" xmlns:wpi="http://schemas.microsoft.com/office/word/2010/wordprocessingInk" xmlns:wne="http://schemas.microsoft.com/office/word/2006/wordml" xmlns:wps="http://schemas.microsoft.com/office/word/2010/wordprocessingShape" mc:Ignorable="w14 w15 w16se w16cid w16 w16cex w16sdtdh wp14">
+<w:document xmlns:o="urn:schemas-microsoft-com:office:office" xmlns:r="http://schemas.openxmlformats.org/officeDocument/2006/relationships" xmlns:v="urn:schemas-microsoft-com:vml" xmlns:w="http://schemas.openxmlformats.org/wordprocessingml/2006/main" xmlns:w10="urn:schemas-microsoft-com:office:word" xmlns:wp="http://schemas.openxmlformats.org/drawingml/2006/wordprocessingDrawing" xmlns:wps="http://schemas.microsoft.com/office/word/2010/wordprocessingShape" xmlns:wpg="http://schemas.microsoft.com/office/word/2010/wordprocessingGroup" xmlns:mc="http://schemas.openxmlformats.org/markup-compatibility/2006" xmlns:wp14="http://schemas.microsoft.com/office/word/2010/wordprocessingDrawing" xmlns:w14="http://schemas.microsoft.com/office/word/2010/wordml" xmlns:w15="http://schemas.microsoft.com/office/word/2012/wordml" mc:Ignorable="w14 wp14 w15">
   <w:body>
     <w:p>
       <w:pPr>
-        <w:pStyle w:val="Tytu"/>
+        <w:pStyle w:val="Title"/>
         <w:rPr>
           <w:sz w:val="64"/>
           <w:szCs w:val="64"/>
@@ -15,19 +15,21 @@
           <w:sz w:val="64"/>
           <w:szCs w:val="64"/>
         </w:rPr>
-        <w:t xml:space="preserve">Data Visualization: Assignment </w:t>
-      </w:r>
-      <w:r>
-        <w:rPr>
-          <w:sz w:val="64"/>
-          <w:szCs w:val="64"/>
-        </w:rPr>
-        <w:t>4</w:t>
-      </w:r>
-    </w:p>
-    <w:p/>
-    <w:p>
-      <w:pPr>
+        <w:t>Data Visualization: Assignment 4</w:t>
+      </w:r>
+    </w:p>
+    <w:p>
+      <w:pPr>
+        <w:pStyle w:val="Normal"/>
+        <w:rPr/>
+      </w:pPr>
+      <w:r>
+        <w:rPr/>
+      </w:r>
+    </w:p>
+    <w:p>
+      <w:pPr>
+        <w:pStyle w:val="Normal"/>
         <w:rPr>
           <w:sz w:val="24"/>
           <w:szCs w:val="24"/>
@@ -38,69 +40,63 @@
           <w:sz w:val="24"/>
           <w:szCs w:val="24"/>
         </w:rPr>
-        <w:t>Student 1:</w:t>
-      </w:r>
-      <w:r>
+        <w:t>Student 1: Filip Firkowski</w:t>
+      </w:r>
+    </w:p>
+    <w:p>
+      <w:pPr>
+        <w:pStyle w:val="Normal"/>
         <w:rPr>
           <w:sz w:val="24"/>
           <w:szCs w:val="24"/>
         </w:rPr>
-        <w:t xml:space="preserve"> Filip Firkowski</w:t>
-      </w:r>
-    </w:p>
-    <w:p>
-      <w:pPr>
+      </w:pPr>
+      <w:r>
         <w:rPr>
           <w:sz w:val="24"/>
           <w:szCs w:val="24"/>
         </w:rPr>
-      </w:pPr>
-      <w:r>
-        <w:rPr>
-          <w:sz w:val="24"/>
-          <w:szCs w:val="24"/>
-        </w:rPr>
-        <w:t>Student 2:</w:t>
-      </w:r>
-      <w:r>
-        <w:rPr>
-          <w:sz w:val="24"/>
-          <w:szCs w:val="24"/>
-        </w:rPr>
-        <w:t xml:space="preserve"> Eryk Walter</w:t>
-      </w:r>
-    </w:p>
-    <w:p>
-      <w:pPr>
-        <w:pStyle w:val="Nagwek1"/>
+        <w:t>Student 2: Eryk Walter</w:t>
+      </w:r>
+    </w:p>
+    <w:p>
+      <w:pPr>
+        <w:pStyle w:val="Heading1"/>
         <w:rPr>
           <w:color w:val="000000" w:themeColor="text1"/>
           <w:sz w:val="48"/>
           <w:szCs w:val="48"/>
         </w:rPr>
       </w:pPr>
-    </w:p>
-    <w:p>
-      <w:pPr>
-        <w:pStyle w:val="Nagwek1"/>
+      <w:r>
         <w:rPr>
           <w:color w:val="000000" w:themeColor="text1"/>
           <w:sz w:val="48"/>
           <w:szCs w:val="48"/>
         </w:rPr>
-      </w:pPr>
-      <w:r>
+      </w:r>
+    </w:p>
+    <w:p>
+      <w:pPr>
+        <w:pStyle w:val="Heading1"/>
         <w:rPr>
           <w:color w:val="000000" w:themeColor="text1"/>
           <w:sz w:val="48"/>
           <w:szCs w:val="48"/>
         </w:rPr>
+      </w:pPr>
+      <w:r>
+        <w:rPr>
+          <w:color w:val="000000" w:themeColor="text1"/>
+          <w:sz w:val="48"/>
+          <w:szCs w:val="48"/>
+        </w:rPr>
         <w:t>Design</w:t>
       </w:r>
     </w:p>
     <w:p>
       <w:pPr>
-        <w:pStyle w:val="Nagwek1"/>
+        <w:pStyle w:val="Heading1"/>
         <w:rPr>
           <w:color w:val="000000" w:themeColor="text1"/>
           <w:sz w:val="36"/>
@@ -117,24 +113,37 @@
       </w:r>
     </w:p>
     <w:p>
-      <w:r>
+      <w:pPr>
+        <w:pStyle w:val="Normal"/>
+        <w:rPr/>
+      </w:pPr>
+      <w:r>
+        <w:rPr/>
         <w:t>Spotify Dashboard, its purpose is to make experiencing new music easier and better.</w:t>
       </w:r>
     </w:p>
     <w:p>
       <w:pPr>
-        <w:pStyle w:val="Nagwek1"/>
-        <w:rPr>
-          <w:rFonts w:asciiTheme="minorHAnsi" w:hAnsiTheme="minorHAnsi" w:cstheme="minorHAnsi"/>
+        <w:pStyle w:val="Heading1"/>
+        <w:rPr>
+          <w:rFonts w:ascii="Calibri" w:hAnsi="Calibri" w:cs="Calibri" w:asciiTheme="minorHAnsi" w:cstheme="minorHAnsi" w:hAnsiTheme="minorHAnsi"/>
           <w:color w:val="000000" w:themeColor="text1"/>
           <w:sz w:val="28"/>
           <w:szCs w:val="28"/>
         </w:rPr>
       </w:pPr>
-    </w:p>
-    <w:p>
-      <w:pPr>
-        <w:pStyle w:val="Nagwek1"/>
+      <w:r>
+        <w:rPr>
+          <w:rFonts w:cs="Calibri" w:cstheme="minorHAnsi" w:ascii="Calibri" w:hAnsi="Calibri"/>
+          <w:color w:val="000000" w:themeColor="text1"/>
+          <w:sz w:val="28"/>
+          <w:szCs w:val="28"/>
+        </w:rPr>
+      </w:r>
+    </w:p>
+    <w:p>
+      <w:pPr>
+        <w:pStyle w:val="Heading1"/>
         <w:rPr>
           <w:color w:val="000000" w:themeColor="text1"/>
           <w:sz w:val="36"/>
@@ -152,10 +161,10 @@
     </w:p>
     <w:p>
       <w:pPr>
-        <w:pStyle w:val="Akapitzlist"/>
+        <w:pStyle w:val="ListParagraph"/>
         <w:numPr>
           <w:ilvl w:val="0"/>
-          <w:numId w:val="3"/>
+          <w:numId w:val="1"/>
         </w:numPr>
         <w:rPr>
           <w:sz w:val="28"/>
@@ -167,22 +176,22 @@
           <w:sz w:val="28"/>
           <w:szCs w:val="28"/>
         </w:rPr>
-        <w:t>–</w:t>
+        <w:t xml:space="preserve">– </w:t>
       </w:r>
       <w:r>
         <w:rPr>
           <w:sz w:val="28"/>
           <w:szCs w:val="28"/>
         </w:rPr>
-        <w:t xml:space="preserve"> Finding songs based on their mood</w:t>
-      </w:r>
-    </w:p>
-    <w:p>
-      <w:pPr>
-        <w:pStyle w:val="Akapitzlist"/>
+        <w:t>Finding songs based on their mood</w:t>
+      </w:r>
+    </w:p>
+    <w:p>
+      <w:pPr>
+        <w:pStyle w:val="ListParagraph"/>
         <w:numPr>
           <w:ilvl w:val="0"/>
-          <w:numId w:val="3"/>
+          <w:numId w:val="1"/>
         </w:numPr>
         <w:rPr>
           <w:sz w:val="28"/>
@@ -194,22 +203,22 @@
           <w:sz w:val="28"/>
           <w:szCs w:val="28"/>
         </w:rPr>
-        <w:t>–</w:t>
+        <w:t xml:space="preserve">– </w:t>
       </w:r>
       <w:r>
         <w:rPr>
           <w:sz w:val="28"/>
           <w:szCs w:val="28"/>
         </w:rPr>
-        <w:t xml:space="preserve"> Getting recommendations to new songs</w:t>
-      </w:r>
-    </w:p>
-    <w:p>
-      <w:pPr>
-        <w:pStyle w:val="Akapitzlist"/>
+        <w:t>Getting recommendations to new songs</w:t>
+      </w:r>
+    </w:p>
+    <w:p>
+      <w:pPr>
+        <w:pStyle w:val="ListParagraph"/>
         <w:numPr>
           <w:ilvl w:val="0"/>
-          <w:numId w:val="3"/>
+          <w:numId w:val="1"/>
         </w:numPr>
         <w:rPr>
           <w:sz w:val="28"/>
@@ -221,26 +230,19 @@
           <w:sz w:val="28"/>
           <w:szCs w:val="28"/>
         </w:rPr>
-        <w:t>–</w:t>
+        <w:t xml:space="preserve">– </w:t>
       </w:r>
       <w:r>
         <w:rPr>
           <w:sz w:val="28"/>
           <w:szCs w:val="28"/>
         </w:rPr>
-        <w:t xml:space="preserve"> </w:t>
-      </w:r>
-      <w:r>
-        <w:rPr>
-          <w:sz w:val="28"/>
-          <w:szCs w:val="28"/>
-        </w:rPr>
         <w:t>Exploring new artists</w:t>
       </w:r>
     </w:p>
     <w:p>
       <w:pPr>
-        <w:pStyle w:val="Nagwek1"/>
+        <w:pStyle w:val="Heading1"/>
         <w:rPr>
           <w:color w:val="000000" w:themeColor="text1"/>
           <w:sz w:val="36"/>
@@ -256,17 +258,27 @@
         <w:t>Sketches</w:t>
       </w:r>
     </w:p>
-    <w:p/>
-    <w:p>
-      <w:r>
-        <w:rPr>
-          <w:noProof/>
-        </w:rPr>
+    <w:p>
+      <w:pPr>
+        <w:pStyle w:val="Normal"/>
+        <w:rPr/>
+      </w:pPr>
+      <w:r>
+        <w:rPr/>
+      </w:r>
+    </w:p>
+    <w:p>
+      <w:pPr>
+        <w:pStyle w:val="Normal"/>
+        <w:rPr/>
+      </w:pPr>
+      <w:r>
+        <w:rPr/>
         <w:drawing>
-          <wp:inline distT="0" distB="0" distL="0" distR="0" wp14:anchorId="68A7FE54" wp14:editId="00BB1BFD">
+          <wp:inline distT="0" distB="0" distL="0" distR="0">
             <wp:extent cx="5758180" cy="3367405"/>
-            <wp:effectExtent l="0" t="0" r="0" b="4445"/>
-            <wp:docPr id="193034329" name="Obraz 1"/>
+            <wp:effectExtent l="0" t="0" r="0" b="0"/>
+            <wp:docPr id="1" name="Obraz 1" descr=""/>
             <wp:cNvGraphicFramePr>
               <a:graphicFrameLocks xmlns:a="http://schemas.openxmlformats.org/drawingml/2006/main" noChangeAspect="1"/>
             </wp:cNvGraphicFramePr>
@@ -274,20 +286,13 @@
               <a:graphicData uri="http://schemas.openxmlformats.org/drawingml/2006/picture">
                 <pic:pic xmlns:pic="http://schemas.openxmlformats.org/drawingml/2006/picture">
                   <pic:nvPicPr>
-                    <pic:cNvPr id="0" name="Picture 1"/>
+                    <pic:cNvPr id="1" name="Obraz 1" descr=""/>
                     <pic:cNvPicPr>
                       <a:picLocks noChangeAspect="1" noChangeArrowheads="1"/>
                     </pic:cNvPicPr>
                   </pic:nvPicPr>
                   <pic:blipFill>
-                    <a:blip r:embed="rId5">
-                      <a:extLst>
-                        <a:ext uri="{28A0092B-C50C-407E-A947-70E740481C1C}">
-                          <a14:useLocalDpi xmlns:a14="http://schemas.microsoft.com/office/drawing/2010/main" val="0"/>
-                        </a:ext>
-                      </a:extLst>
-                    </a:blip>
-                    <a:srcRect/>
+                    <a:blip r:embed="rId2"/>
                     <a:stretch>
                       <a:fillRect/>
                     </a:stretch>
@@ -300,10 +305,6 @@
                     <a:prstGeom prst="rect">
                       <a:avLst/>
                     </a:prstGeom>
-                    <a:noFill/>
-                    <a:ln>
-                      <a:noFill/>
-                    </a:ln>
                   </pic:spPr>
                 </pic:pic>
               </a:graphicData>
@@ -314,7 +315,7 @@
     </w:p>
     <w:p>
       <w:pPr>
-        <w:pStyle w:val="Nagwek1"/>
+        <w:pStyle w:val="Heading1"/>
         <w:rPr>
           <w:color w:val="000000" w:themeColor="text1"/>
           <w:sz w:val="48"/>
@@ -327,13 +328,12 @@
           <w:sz w:val="48"/>
           <w:szCs w:val="48"/>
         </w:rPr>
-        <w:lastRenderedPageBreak/>
         <w:t>Implementation</w:t>
       </w:r>
     </w:p>
     <w:p>
       <w:pPr>
-        <w:pStyle w:val="Nagwek1"/>
+        <w:pStyle w:val="Heading1"/>
         <w:rPr>
           <w:color w:val="000000" w:themeColor="text1"/>
           <w:sz w:val="36"/>
@@ -351,15 +351,82 @@
     </w:p>
     <w:p>
       <w:pPr>
+        <w:pStyle w:val="Normal"/>
         <w:rPr>
           <w:sz w:val="28"/>
           <w:szCs w:val="28"/>
         </w:rPr>
       </w:pPr>
-    </w:p>
-    <w:p>
-      <w:pPr>
-        <w:pStyle w:val="Nagwek1"/>
+      <w:r>
+        <w:rPr>
+          <w:sz w:val="28"/>
+          <w:szCs w:val="28"/>
+        </w:rPr>
+      </w:r>
+    </w:p>
+    <w:p>
+      <w:pPr>
+        <w:pStyle w:val="Normal"/>
+        <w:rPr>
+          <w:sz w:val="28"/>
+          <w:szCs w:val="28"/>
+        </w:rPr>
+      </w:pPr>
+      <w:r>
+        <w:rPr>
+          <w:sz w:val="28"/>
+          <w:szCs w:val="28"/>
+        </w:rPr>
+        <w:drawing>
+          <wp:anchor behindDoc="0" distT="0" distB="0" distL="0" distR="0" simplePos="0" locked="0" layoutInCell="0" allowOverlap="1" relativeHeight="3">
+            <wp:simplePos x="0" y="0"/>
+            <wp:positionH relativeFrom="column">
+              <wp:align>center</wp:align>
+            </wp:positionH>
+            <wp:positionV relativeFrom="paragraph">
+              <wp:posOffset>635</wp:posOffset>
+            </wp:positionV>
+            <wp:extent cx="5760720" cy="3240405"/>
+            <wp:effectExtent l="0" t="0" r="0" b="0"/>
+            <wp:wrapSquare wrapText="largest"/>
+            <wp:docPr id="2" name="Image1" descr=""/>
+            <wp:cNvGraphicFramePr>
+              <a:graphicFrameLocks xmlns:a="http://schemas.openxmlformats.org/drawingml/2006/main" noChangeAspect="1"/>
+            </wp:cNvGraphicFramePr>
+            <a:graphic xmlns:a="http://schemas.openxmlformats.org/drawingml/2006/main">
+              <a:graphicData uri="http://schemas.openxmlformats.org/drawingml/2006/picture">
+                <pic:pic xmlns:pic="http://schemas.openxmlformats.org/drawingml/2006/picture">
+                  <pic:nvPicPr>
+                    <pic:cNvPr id="2" name="Image1" descr=""/>
+                    <pic:cNvPicPr>
+                      <a:picLocks noChangeAspect="1" noChangeArrowheads="1"/>
+                    </pic:cNvPicPr>
+                  </pic:nvPicPr>
+                  <pic:blipFill>
+                    <a:blip r:embed="rId3"/>
+                    <a:stretch>
+                      <a:fillRect/>
+                    </a:stretch>
+                  </pic:blipFill>
+                  <pic:spPr bwMode="auto">
+                    <a:xfrm>
+                      <a:off x="0" y="0"/>
+                      <a:ext cx="5760720" cy="3240405"/>
+                    </a:xfrm>
+                    <a:prstGeom prst="rect">
+                      <a:avLst/>
+                    </a:prstGeom>
+                  </pic:spPr>
+                </pic:pic>
+              </a:graphicData>
+            </a:graphic>
+          </wp:anchor>
+        </w:drawing>
+      </w:r>
+    </w:p>
+    <w:p>
+      <w:pPr>
+        <w:pStyle w:val="Heading1"/>
         <w:rPr>
           <w:color w:val="000000" w:themeColor="text1"/>
           <w:sz w:val="36"/>
@@ -367,16 +434,185 @@
         </w:rPr>
       </w:pPr>
       <w:r>
+        <w:rPr/>
+        <w:drawing>
+          <wp:anchor behindDoc="0" distT="0" distB="0" distL="0" distR="0" simplePos="0" locked="0" layoutInCell="0" allowOverlap="1" relativeHeight="4">
+            <wp:simplePos x="0" y="0"/>
+            <wp:positionH relativeFrom="column">
+              <wp:posOffset>-123825</wp:posOffset>
+            </wp:positionH>
+            <wp:positionV relativeFrom="paragraph">
+              <wp:posOffset>-720090</wp:posOffset>
+            </wp:positionV>
+            <wp:extent cx="5760720" cy="3240405"/>
+            <wp:effectExtent l="0" t="0" r="0" b="0"/>
+            <wp:wrapSquare wrapText="largest"/>
+            <wp:docPr id="3" name="Image2" descr=""/>
+            <wp:cNvGraphicFramePr>
+              <a:graphicFrameLocks xmlns:a="http://schemas.openxmlformats.org/drawingml/2006/main" noChangeAspect="1"/>
+            </wp:cNvGraphicFramePr>
+            <a:graphic xmlns:a="http://schemas.openxmlformats.org/drawingml/2006/main">
+              <a:graphicData uri="http://schemas.openxmlformats.org/drawingml/2006/picture">
+                <pic:pic xmlns:pic="http://schemas.openxmlformats.org/drawingml/2006/picture">
+                  <pic:nvPicPr>
+                    <pic:cNvPr id="3" name="Image2" descr=""/>
+                    <pic:cNvPicPr>
+                      <a:picLocks noChangeAspect="1" noChangeArrowheads="1"/>
+                    </pic:cNvPicPr>
+                  </pic:nvPicPr>
+                  <pic:blipFill>
+                    <a:blip r:embed="rId4"/>
+                    <a:stretch>
+                      <a:fillRect/>
+                    </a:stretch>
+                  </pic:blipFill>
+                  <pic:spPr bwMode="auto">
+                    <a:xfrm>
+                      <a:off x="0" y="0"/>
+                      <a:ext cx="5760720" cy="3240405"/>
+                    </a:xfrm>
+                    <a:prstGeom prst="rect">
+                      <a:avLst/>
+                    </a:prstGeom>
+                  </pic:spPr>
+                </pic:pic>
+              </a:graphicData>
+            </a:graphic>
+          </wp:anchor>
+        </w:drawing>
+      </w:r>
+    </w:p>
+    <w:p>
+      <w:pPr>
+        <w:pStyle w:val="Heading1"/>
         <w:rPr>
           <w:color w:val="000000" w:themeColor="text1"/>
           <w:sz w:val="36"/>
           <w:szCs w:val="36"/>
         </w:rPr>
+      </w:pPr>
+      <w:r>
+        <w:rPr/>
+      </w:r>
+    </w:p>
+    <w:p>
+      <w:pPr>
+        <w:pStyle w:val="Heading1"/>
+        <w:rPr>
+          <w:color w:val="000000" w:themeColor="text1"/>
+          <w:sz w:val="36"/>
+          <w:szCs w:val="36"/>
+        </w:rPr>
+      </w:pPr>
+      <w:r>
+        <w:rPr/>
+      </w:r>
+    </w:p>
+    <w:p>
+      <w:pPr>
+        <w:pStyle w:val="Heading1"/>
+        <w:rPr>
+          <w:color w:val="000000" w:themeColor="text1"/>
+          <w:sz w:val="36"/>
+          <w:szCs w:val="36"/>
+        </w:rPr>
+      </w:pPr>
+      <w:r>
+        <w:rPr/>
+        <w:drawing>
+          <wp:anchor behindDoc="0" distT="0" distB="0" distL="0" distR="0" simplePos="0" locked="0" layoutInCell="0" allowOverlap="1" relativeHeight="5">
+            <wp:simplePos x="0" y="0"/>
+            <wp:positionH relativeFrom="column">
+              <wp:posOffset>-209550</wp:posOffset>
+            </wp:positionH>
+            <wp:positionV relativeFrom="paragraph">
+              <wp:posOffset>-15875</wp:posOffset>
+            </wp:positionV>
+            <wp:extent cx="5760720" cy="3240405"/>
+            <wp:effectExtent l="0" t="0" r="0" b="0"/>
+            <wp:wrapSquare wrapText="largest"/>
+            <wp:docPr id="4" name="Image3" descr=""/>
+            <wp:cNvGraphicFramePr>
+              <a:graphicFrameLocks xmlns:a="http://schemas.openxmlformats.org/drawingml/2006/main" noChangeAspect="1"/>
+            </wp:cNvGraphicFramePr>
+            <a:graphic xmlns:a="http://schemas.openxmlformats.org/drawingml/2006/main">
+              <a:graphicData uri="http://schemas.openxmlformats.org/drawingml/2006/picture">
+                <pic:pic xmlns:pic="http://schemas.openxmlformats.org/drawingml/2006/picture">
+                  <pic:nvPicPr>
+                    <pic:cNvPr id="4" name="Image3" descr=""/>
+                    <pic:cNvPicPr>
+                      <a:picLocks noChangeAspect="1" noChangeArrowheads="1"/>
+                    </pic:cNvPicPr>
+                  </pic:nvPicPr>
+                  <pic:blipFill>
+                    <a:blip r:embed="rId5"/>
+                    <a:stretch>
+                      <a:fillRect/>
+                    </a:stretch>
+                  </pic:blipFill>
+                  <pic:spPr bwMode="auto">
+                    <a:xfrm>
+                      <a:off x="0" y="0"/>
+                      <a:ext cx="5760720" cy="3240405"/>
+                    </a:xfrm>
+                    <a:prstGeom prst="rect">
+                      <a:avLst/>
+                    </a:prstGeom>
+                  </pic:spPr>
+                </pic:pic>
+              </a:graphicData>
+            </a:graphic>
+          </wp:anchor>
+        </w:drawing>
+      </w:r>
+    </w:p>
+    <w:p>
+      <w:pPr>
+        <w:pStyle w:val="Heading1"/>
+        <w:rPr>
+          <w:color w:val="000000" w:themeColor="text1"/>
+          <w:sz w:val="36"/>
+          <w:szCs w:val="36"/>
+        </w:rPr>
+      </w:pPr>
+      <w:r>
+        <w:rPr/>
+      </w:r>
+    </w:p>
+    <w:p>
+      <w:pPr>
+        <w:pStyle w:val="Heading1"/>
+        <w:rPr>
+          <w:color w:val="000000" w:themeColor="text1"/>
+          <w:sz w:val="36"/>
+          <w:szCs w:val="36"/>
+        </w:rPr>
+      </w:pPr>
+      <w:r>
+        <w:rPr/>
+      </w:r>
+    </w:p>
+    <w:p>
+      <w:pPr>
+        <w:pStyle w:val="Heading1"/>
+        <w:rPr>
+          <w:color w:val="000000" w:themeColor="text1"/>
+          <w:sz w:val="36"/>
+          <w:szCs w:val="36"/>
+        </w:rPr>
+      </w:pPr>
+      <w:r>
+        <w:rPr>
+          <w:color w:val="000000" w:themeColor="text1"/>
+          <w:sz w:val="36"/>
+          <w:szCs w:val="36"/>
+        </w:rPr>
         <w:t>Github</w:t>
       </w:r>
     </w:p>
     <w:p>
       <w:pPr>
+        <w:pStyle w:val="Normal"/>
         <w:rPr>
           <w:sz w:val="28"/>
           <w:szCs w:val="28"/>
@@ -392,7 +628,7 @@
     </w:p>
     <w:p>
       <w:pPr>
-        <w:pStyle w:val="Nagwek1"/>
+        <w:pStyle w:val="Heading1"/>
         <w:rPr>
           <w:color w:val="000000" w:themeColor="text1"/>
           <w:sz w:val="36"/>
@@ -408,380 +644,308 @@
         <w:t>Link to live demo</w:t>
       </w:r>
     </w:p>
-    <w:p/>
-    <w:p>
-      <w:pPr>
-        <w:rPr>
-          <w:rFonts w:asciiTheme="majorHAnsi" w:eastAsiaTheme="majorEastAsia" w:hAnsiTheme="majorHAnsi" w:cstheme="majorBidi"/>
+    <w:p>
+      <w:pPr>
+        <w:pStyle w:val="Normal"/>
+        <w:rPr/>
+      </w:pPr>
+      <w:r>
+        <w:rPr/>
+      </w:r>
+    </w:p>
+    <w:p>
+      <w:pPr>
+        <w:pStyle w:val="Normal"/>
+        <w:spacing w:before="0" w:after="160"/>
+        <w:rPr>
+          <w:rFonts w:ascii="Calibri Light" w:hAnsi="Calibri Light" w:eastAsia="" w:cs="" w:asciiTheme="majorHAnsi" w:cstheme="majorBidi" w:eastAsiaTheme="majorEastAsia" w:hAnsiTheme="majorHAnsi"/>
           <w:color w:val="000000" w:themeColor="text1"/>
           <w:sz w:val="36"/>
           <w:szCs w:val="36"/>
         </w:rPr>
       </w:pPr>
-      <w:hyperlink r:id="rId6" w:tgtFrame="_blank" w:history="1">
+      <w:hyperlink r:id="rId6" w:tgtFrame="_blank">
         <w:r>
           <w:rPr>
-            <w:rStyle w:val="Hipercze"/>
-            <w:rFonts w:ascii="Open Sans" w:hAnsi="Open Sans" w:cs="Open Sans"/>
+            <w:rStyle w:val="InternetLink"/>
+            <w:rFonts w:cs="Open Sans" w:ascii="Open Sans" w:hAnsi="Open Sans"/>
             <w:color w:val="5B90BF"/>
             <w:sz w:val="21"/>
             <w:szCs w:val="21"/>
-            <w:shd w:val="clear" w:color="auto" w:fill="FFFFFF"/>
+            <w:shd w:fill="FFFFFF" w:val="clear"/>
           </w:rPr>
           <w:t>https://filo.shinyapps.io/Spotify_Dashboard/</w:t>
         </w:r>
       </w:hyperlink>
     </w:p>
-    <w:p>
-      <w:pPr>
-        <w:rPr>
-          <w:sz w:val="28"/>
-          <w:szCs w:val="28"/>
-        </w:rPr>
-      </w:pPr>
-    </w:p>
     <w:sectPr>
+      <w:type w:val="nextPage"/>
       <w:pgSz w:w="11906" w:h="16838"/>
-      <w:pgMar w:top="1417" w:right="1417" w:bottom="1417" w:left="1417" w:header="708" w:footer="708" w:gutter="0"/>
-      <w:cols w:space="708"/>
-      <w:docGrid w:linePitch="360"/>
+      <w:pgMar w:left="1417" w:right="1417" w:gutter="0" w:header="0" w:top="1417" w:footer="0" w:bottom="1417"/>
+      <w:pgNumType w:fmt="decimal"/>
+      <w:formProt w:val="false"/>
+      <w:textDirection w:val="lrTb"/>
+      <w:docGrid w:type="default" w:linePitch="360" w:charSpace="4096"/>
     </w:sectPr>
   </w:body>
 </w:document>
 </file>
 
 <file path=word/numbering.xml><?xml version="1.0" encoding="utf-8"?>
-<w:numbering xmlns:wpc="http://schemas.microsoft.com/office/word/2010/wordprocessingCanvas" xmlns:cx="http://schemas.microsoft.com/office/drawing/2014/chartex" xmlns:cx1="http://schemas.microsoft.com/office/drawing/2015/9/8/chartex" xmlns:cx2="http://schemas.microsoft.com/office/drawing/2015/10/21/chartex" xmlns:cx3="http://schemas.microsoft.com/office/drawing/2016/5/9/chartex" xmlns:cx4="http://schemas.microsoft.com/office/drawing/2016/5/10/chartex" xmlns:cx5="http://schemas.microsoft.com/office/drawing/2016/5/11/chartex" xmlns:cx6="http://schemas.microsoft.com/office/drawing/2016/5/12/chartex" xmlns:cx7="http://schemas.microsoft.com/office/drawing/2016/5/13/chartex" xmlns:cx8="http://schemas.microsoft.com/office/drawing/2016/5/14/chartex" xmlns:mc="http://schemas.openxmlformats.org/markup-compatibility/2006" xmlns:aink="http://schemas.microsoft.com/office/drawing/2016/ink" xmlns:am3d="http://schemas.microsoft.com/office/drawing/2017/model3d" xmlns:o="urn:schemas-microsoft-com:office:office" xmlns:oel="http://schemas.microsoft.com/office/2019/extlst" xmlns:r="http://schemas.openxmlformats.org/officeDocument/2006/relationships" xmlns:m="http://schemas.openxmlformats.org/officeDocument/2006/math" xmlns:v="urn:schemas-microsoft-com:vml" xmlns:wp14="http://schemas.microsoft.com/office/word/2010/wordprocessingDrawing" xmlns:wp="http://schemas.openxmlformats.org/drawingml/2006/wordprocessingDrawing" xmlns:w10="urn:schemas-microsoft-com:office:word" xmlns:w="http://schemas.openxmlformats.org/wordprocessingml/2006/main" xmlns:w14="http://schemas.microsoft.com/office/word/2010/wordml" xmlns:w15="http://schemas.microsoft.com/office/word/2012/wordml" xmlns:w16cex="http://schemas.microsoft.com/office/word/2018/wordml/cex" xmlns:w16cid="http://schemas.microsoft.com/office/word/2016/wordml/cid" xmlns:w16="http://schemas.microsoft.com/office/word/2018/wordml" xmlns:w16sdtdh="http://schemas.microsoft.com/office/word/2020/wordml/sdtdatahash" xmlns:w16se="http://schemas.microsoft.com/office/word/2015/wordml/symex" xmlns:wpg="http://schemas.microsoft.com/office/word/2010/wordprocessingGroup" xmlns:wpi="http://schemas.microsoft.com/office/word/2010/wordprocessingInk" xmlns:wne="http://schemas.microsoft.com/office/word/2006/wordml" xmlns:wps="http://schemas.microsoft.com/office/word/2010/wordprocessingShape" mc:Ignorable="w14 w15 w16se w16cid w16 w16cex w16sdtdh wp14">
-  <w:abstractNum w:abstractNumId="0" w15:restartNumberingAfterBreak="0">
-    <w:nsid w:val="1565017A"/>
-    <w:multiLevelType w:val="hybridMultilevel"/>
-    <w:tmpl w:val="C302DBFE"/>
-    <w:lvl w:ilvl="0" w:tplc="04090001">
-      <w:start w:val="1"/>
-      <w:numFmt w:val="bullet"/>
-      <w:lvlText w:val=""/>
-      <w:lvlJc w:val="left"/>
-      <w:pPr>
-        <w:ind w:left="720" w:hanging="360"/>
-      </w:pPr>
-      <w:rPr>
-        <w:rFonts w:ascii="Symbol" w:hAnsi="Symbol" w:hint="default"/>
-      </w:rPr>
-    </w:lvl>
-    <w:lvl w:ilvl="1" w:tplc="04090003" w:tentative="1">
-      <w:start w:val="1"/>
-      <w:numFmt w:val="bullet"/>
-      <w:lvlText w:val="o"/>
-      <w:lvlJc w:val="left"/>
-      <w:pPr>
-        <w:ind w:left="1440" w:hanging="360"/>
-      </w:pPr>
-      <w:rPr>
-        <w:rFonts w:ascii="Courier New" w:hAnsi="Courier New" w:cs="Courier New" w:hint="default"/>
-      </w:rPr>
-    </w:lvl>
-    <w:lvl w:ilvl="2" w:tplc="04090005" w:tentative="1">
-      <w:start w:val="1"/>
-      <w:numFmt w:val="bullet"/>
-      <w:lvlText w:val=""/>
-      <w:lvlJc w:val="left"/>
-      <w:pPr>
-        <w:ind w:left="2160" w:hanging="360"/>
-      </w:pPr>
-      <w:rPr>
-        <w:rFonts w:ascii="Wingdings" w:hAnsi="Wingdings" w:hint="default"/>
-      </w:rPr>
-    </w:lvl>
-    <w:lvl w:ilvl="3" w:tplc="04090001" w:tentative="1">
-      <w:start w:val="1"/>
-      <w:numFmt w:val="bullet"/>
-      <w:lvlText w:val=""/>
-      <w:lvlJc w:val="left"/>
-      <w:pPr>
-        <w:ind w:left="2880" w:hanging="360"/>
-      </w:pPr>
-      <w:rPr>
-        <w:rFonts w:ascii="Symbol" w:hAnsi="Symbol" w:hint="default"/>
-      </w:rPr>
-    </w:lvl>
-    <w:lvl w:ilvl="4" w:tplc="04090003" w:tentative="1">
-      <w:start w:val="1"/>
-      <w:numFmt w:val="bullet"/>
-      <w:lvlText w:val="o"/>
-      <w:lvlJc w:val="left"/>
-      <w:pPr>
-        <w:ind w:left="3600" w:hanging="360"/>
-      </w:pPr>
-      <w:rPr>
-        <w:rFonts w:ascii="Courier New" w:hAnsi="Courier New" w:cs="Courier New" w:hint="default"/>
-      </w:rPr>
-    </w:lvl>
-    <w:lvl w:ilvl="5" w:tplc="04090005" w:tentative="1">
-      <w:start w:val="1"/>
-      <w:numFmt w:val="bullet"/>
-      <w:lvlText w:val=""/>
-      <w:lvlJc w:val="left"/>
-      <w:pPr>
-        <w:ind w:left="4320" w:hanging="360"/>
-      </w:pPr>
-      <w:rPr>
-        <w:rFonts w:ascii="Wingdings" w:hAnsi="Wingdings" w:hint="default"/>
-      </w:rPr>
-    </w:lvl>
-    <w:lvl w:ilvl="6" w:tplc="04090001" w:tentative="1">
-      <w:start w:val="1"/>
-      <w:numFmt w:val="bullet"/>
-      <w:lvlText w:val=""/>
-      <w:lvlJc w:val="left"/>
-      <w:pPr>
-        <w:ind w:left="5040" w:hanging="360"/>
-      </w:pPr>
-      <w:rPr>
-        <w:rFonts w:ascii="Symbol" w:hAnsi="Symbol" w:hint="default"/>
-      </w:rPr>
-    </w:lvl>
-    <w:lvl w:ilvl="7" w:tplc="04090003" w:tentative="1">
-      <w:start w:val="1"/>
-      <w:numFmt w:val="bullet"/>
-      <w:lvlText w:val="o"/>
-      <w:lvlJc w:val="left"/>
-      <w:pPr>
-        <w:ind w:left="5760" w:hanging="360"/>
-      </w:pPr>
-      <w:rPr>
-        <w:rFonts w:ascii="Courier New" w:hAnsi="Courier New" w:cs="Courier New" w:hint="default"/>
-      </w:rPr>
-    </w:lvl>
-    <w:lvl w:ilvl="8" w:tplc="04090005" w:tentative="1">
-      <w:start w:val="1"/>
-      <w:numFmt w:val="bullet"/>
-      <w:lvlText w:val=""/>
-      <w:lvlJc w:val="left"/>
-      <w:pPr>
-        <w:ind w:left="6480" w:hanging="360"/>
-      </w:pPr>
-      <w:rPr>
-        <w:rFonts w:ascii="Wingdings" w:hAnsi="Wingdings" w:hint="default"/>
-      </w:rPr>
-    </w:lvl>
-  </w:abstractNum>
-  <w:abstractNum w:abstractNumId="1" w15:restartNumberingAfterBreak="0">
-    <w:nsid w:val="1EB40C8A"/>
-    <w:multiLevelType w:val="hybridMultilevel"/>
-    <w:tmpl w:val="9708A220"/>
-    <w:lvl w:ilvl="0" w:tplc="04090001">
-      <w:start w:val="1"/>
-      <w:numFmt w:val="bullet"/>
-      <w:lvlText w:val=""/>
-      <w:lvlJc w:val="left"/>
-      <w:pPr>
-        <w:ind w:left="720" w:hanging="360"/>
-      </w:pPr>
-      <w:rPr>
-        <w:rFonts w:ascii="Symbol" w:hAnsi="Symbol" w:hint="default"/>
-      </w:rPr>
-    </w:lvl>
-    <w:lvl w:ilvl="1" w:tplc="04090003" w:tentative="1">
-      <w:start w:val="1"/>
-      <w:numFmt w:val="bullet"/>
-      <w:lvlText w:val="o"/>
-      <w:lvlJc w:val="left"/>
-      <w:pPr>
-        <w:ind w:left="1440" w:hanging="360"/>
-      </w:pPr>
-      <w:rPr>
-        <w:rFonts w:ascii="Courier New" w:hAnsi="Courier New" w:cs="Courier New" w:hint="default"/>
-      </w:rPr>
-    </w:lvl>
-    <w:lvl w:ilvl="2" w:tplc="04090005" w:tentative="1">
-      <w:start w:val="1"/>
-      <w:numFmt w:val="bullet"/>
-      <w:lvlText w:val=""/>
-      <w:lvlJc w:val="left"/>
-      <w:pPr>
-        <w:ind w:left="2160" w:hanging="360"/>
-      </w:pPr>
-      <w:rPr>
-        <w:rFonts w:ascii="Wingdings" w:hAnsi="Wingdings" w:hint="default"/>
-      </w:rPr>
-    </w:lvl>
-    <w:lvl w:ilvl="3" w:tplc="04090001" w:tentative="1">
-      <w:start w:val="1"/>
-      <w:numFmt w:val="bullet"/>
-      <w:lvlText w:val=""/>
-      <w:lvlJc w:val="left"/>
-      <w:pPr>
-        <w:ind w:left="2880" w:hanging="360"/>
-      </w:pPr>
-      <w:rPr>
-        <w:rFonts w:ascii="Symbol" w:hAnsi="Symbol" w:hint="default"/>
-      </w:rPr>
-    </w:lvl>
-    <w:lvl w:ilvl="4" w:tplc="04090003" w:tentative="1">
-      <w:start w:val="1"/>
-      <w:numFmt w:val="bullet"/>
-      <w:lvlText w:val="o"/>
-      <w:lvlJc w:val="left"/>
-      <w:pPr>
-        <w:ind w:left="3600" w:hanging="360"/>
-      </w:pPr>
-      <w:rPr>
-        <w:rFonts w:ascii="Courier New" w:hAnsi="Courier New" w:cs="Courier New" w:hint="default"/>
-      </w:rPr>
-    </w:lvl>
-    <w:lvl w:ilvl="5" w:tplc="04090005" w:tentative="1">
-      <w:start w:val="1"/>
-      <w:numFmt w:val="bullet"/>
-      <w:lvlText w:val=""/>
-      <w:lvlJc w:val="left"/>
-      <w:pPr>
-        <w:ind w:left="4320" w:hanging="360"/>
-      </w:pPr>
-      <w:rPr>
-        <w:rFonts w:ascii="Wingdings" w:hAnsi="Wingdings" w:hint="default"/>
-      </w:rPr>
-    </w:lvl>
-    <w:lvl w:ilvl="6" w:tplc="04090001" w:tentative="1">
-      <w:start w:val="1"/>
-      <w:numFmt w:val="bullet"/>
-      <w:lvlText w:val=""/>
-      <w:lvlJc w:val="left"/>
-      <w:pPr>
-        <w:ind w:left="5040" w:hanging="360"/>
-      </w:pPr>
-      <w:rPr>
-        <w:rFonts w:ascii="Symbol" w:hAnsi="Symbol" w:hint="default"/>
-      </w:rPr>
-    </w:lvl>
-    <w:lvl w:ilvl="7" w:tplc="04090003" w:tentative="1">
-      <w:start w:val="1"/>
-      <w:numFmt w:val="bullet"/>
-      <w:lvlText w:val="o"/>
-      <w:lvlJc w:val="left"/>
-      <w:pPr>
-        <w:ind w:left="5760" w:hanging="360"/>
-      </w:pPr>
-      <w:rPr>
-        <w:rFonts w:ascii="Courier New" w:hAnsi="Courier New" w:cs="Courier New" w:hint="default"/>
-      </w:rPr>
-    </w:lvl>
-    <w:lvl w:ilvl="8" w:tplc="04090005" w:tentative="1">
-      <w:start w:val="1"/>
-      <w:numFmt w:val="bullet"/>
-      <w:lvlText w:val=""/>
-      <w:lvlJc w:val="left"/>
-      <w:pPr>
-        <w:ind w:left="6480" w:hanging="360"/>
-      </w:pPr>
-      <w:rPr>
-        <w:rFonts w:ascii="Wingdings" w:hAnsi="Wingdings" w:hint="default"/>
-      </w:rPr>
-    </w:lvl>
-  </w:abstractNum>
-  <w:abstractNum w:abstractNumId="2" w15:restartNumberingAfterBreak="0">
-    <w:nsid w:val="4A044697"/>
-    <w:multiLevelType w:val="hybridMultilevel"/>
-    <w:tmpl w:val="B1DCEDB2"/>
-    <w:lvl w:ilvl="0" w:tplc="0409000F">
+<w:numbering xmlns:w="http://schemas.openxmlformats.org/wordprocessingml/2006/main" xmlns:o="urn:schemas-microsoft-com:office:office" xmlns:r="http://schemas.openxmlformats.org/officeDocument/2006/relationships" xmlns:v="urn:schemas-microsoft-com:vml" xmlns:mc="http://schemas.openxmlformats.org/markup-compatibility/2006" xmlns:w14="http://schemas.microsoft.com/office/word/2010/wordml" mc:Ignorable="w14">
+  <w:abstractNum w:abstractNumId="1">
+    <w:lvl w:ilvl="0">
       <w:start w:val="1"/>
       <w:numFmt w:val="decimal"/>
       <w:lvlText w:val="%1."/>
       <w:lvlJc w:val="left"/>
       <w:pPr>
+        <w:tabs>
+          <w:tab w:val="num" w:pos="0"/>
+        </w:tabs>
         <w:ind w:left="1080" w:hanging="360"/>
       </w:pPr>
+      <w:rPr/>
     </w:lvl>
-    <w:lvl w:ilvl="1" w:tplc="04090019" w:tentative="1">
+    <w:lvl w:ilvl="1">
       <w:start w:val="1"/>
       <w:numFmt w:val="lowerLetter"/>
       <w:lvlText w:val="%2."/>
       <w:lvlJc w:val="left"/>
       <w:pPr>
+        <w:tabs>
+          <w:tab w:val="num" w:pos="0"/>
+        </w:tabs>
         <w:ind w:left="1800" w:hanging="360"/>
       </w:pPr>
+      <w:rPr/>
     </w:lvl>
-    <w:lvl w:ilvl="2" w:tplc="0409001B" w:tentative="1">
+    <w:lvl w:ilvl="2">
       <w:start w:val="1"/>
       <w:numFmt w:val="lowerRoman"/>
       <w:lvlText w:val="%3."/>
       <w:lvlJc w:val="right"/>
       <w:pPr>
+        <w:tabs>
+          <w:tab w:val="num" w:pos="0"/>
+        </w:tabs>
         <w:ind w:left="2520" w:hanging="180"/>
       </w:pPr>
+      <w:rPr/>
     </w:lvl>
-    <w:lvl w:ilvl="3" w:tplc="0409000F" w:tentative="1">
+    <w:lvl w:ilvl="3">
       <w:start w:val="1"/>
       <w:numFmt w:val="decimal"/>
       <w:lvlText w:val="%4."/>
       <w:lvlJc w:val="left"/>
       <w:pPr>
+        <w:tabs>
+          <w:tab w:val="num" w:pos="0"/>
+        </w:tabs>
         <w:ind w:left="3240" w:hanging="360"/>
       </w:pPr>
+      <w:rPr/>
     </w:lvl>
-    <w:lvl w:ilvl="4" w:tplc="04090019" w:tentative="1">
+    <w:lvl w:ilvl="4">
       <w:start w:val="1"/>
       <w:numFmt w:val="lowerLetter"/>
       <w:lvlText w:val="%5."/>
       <w:lvlJc w:val="left"/>
       <w:pPr>
+        <w:tabs>
+          <w:tab w:val="num" w:pos="0"/>
+        </w:tabs>
         <w:ind w:left="3960" w:hanging="360"/>
       </w:pPr>
+      <w:rPr/>
     </w:lvl>
-    <w:lvl w:ilvl="5" w:tplc="0409001B" w:tentative="1">
+    <w:lvl w:ilvl="5">
       <w:start w:val="1"/>
       <w:numFmt w:val="lowerRoman"/>
       <w:lvlText w:val="%6."/>
       <w:lvlJc w:val="right"/>
       <w:pPr>
+        <w:tabs>
+          <w:tab w:val="num" w:pos="0"/>
+        </w:tabs>
         <w:ind w:left="4680" w:hanging="180"/>
       </w:pPr>
+      <w:rPr/>
     </w:lvl>
-    <w:lvl w:ilvl="6" w:tplc="0409000F" w:tentative="1">
+    <w:lvl w:ilvl="6">
       <w:start w:val="1"/>
       <w:numFmt w:val="decimal"/>
       <w:lvlText w:val="%7."/>
       <w:lvlJc w:val="left"/>
       <w:pPr>
+        <w:tabs>
+          <w:tab w:val="num" w:pos="0"/>
+        </w:tabs>
         <w:ind w:left="5400" w:hanging="360"/>
       </w:pPr>
+      <w:rPr/>
     </w:lvl>
-    <w:lvl w:ilvl="7" w:tplc="04090019" w:tentative="1">
+    <w:lvl w:ilvl="7">
       <w:start w:val="1"/>
       <w:numFmt w:val="lowerLetter"/>
       <w:lvlText w:val="%8."/>
       <w:lvlJc w:val="left"/>
       <w:pPr>
+        <w:tabs>
+          <w:tab w:val="num" w:pos="0"/>
+        </w:tabs>
         <w:ind w:left="6120" w:hanging="360"/>
       </w:pPr>
+      <w:rPr/>
     </w:lvl>
-    <w:lvl w:ilvl="8" w:tplc="0409001B" w:tentative="1">
+    <w:lvl w:ilvl="8">
       <w:start w:val="1"/>
       <w:numFmt w:val="lowerRoman"/>
       <w:lvlText w:val="%9."/>
       <w:lvlJc w:val="right"/>
       <w:pPr>
+        <w:tabs>
+          <w:tab w:val="num" w:pos="0"/>
+        </w:tabs>
         <w:ind w:left="6840" w:hanging="180"/>
       </w:pPr>
+      <w:rPr/>
     </w:lvl>
   </w:abstractNum>
-  <w:num w:numId="1" w16cid:durableId="1259680319">
-    <w:abstractNumId w:val="0"/>
-  </w:num>
-  <w:num w:numId="2" w16cid:durableId="934555959">
+  <w:abstractNum w:abstractNumId="2">
+    <w:lvl w:ilvl="0">
+      <w:start w:val="1"/>
+      <w:numFmt w:val="none"/>
+      <w:suff w:val="nothing"/>
+      <w:lvlText w:val=""/>
+      <w:lvlJc w:val="left"/>
+      <w:pPr>
+        <w:tabs>
+          <w:tab w:val="num" w:pos="0"/>
+        </w:tabs>
+        <w:ind w:left="0" w:hanging="0"/>
+      </w:pPr>
+    </w:lvl>
+    <w:lvl w:ilvl="1">
+      <w:start w:val="1"/>
+      <w:numFmt w:val="none"/>
+      <w:suff w:val="nothing"/>
+      <w:lvlText w:val=""/>
+      <w:lvlJc w:val="left"/>
+      <w:pPr>
+        <w:tabs>
+          <w:tab w:val="num" w:pos="0"/>
+        </w:tabs>
+        <w:ind w:left="0" w:hanging="0"/>
+      </w:pPr>
+    </w:lvl>
+    <w:lvl w:ilvl="2">
+      <w:start w:val="1"/>
+      <w:numFmt w:val="none"/>
+      <w:suff w:val="nothing"/>
+      <w:lvlText w:val=""/>
+      <w:lvlJc w:val="left"/>
+      <w:pPr>
+        <w:tabs>
+          <w:tab w:val="num" w:pos="0"/>
+        </w:tabs>
+        <w:ind w:left="0" w:hanging="0"/>
+      </w:pPr>
+    </w:lvl>
+    <w:lvl w:ilvl="3">
+      <w:start w:val="1"/>
+      <w:numFmt w:val="none"/>
+      <w:suff w:val="nothing"/>
+      <w:lvlText w:val=""/>
+      <w:lvlJc w:val="left"/>
+      <w:pPr>
+        <w:tabs>
+          <w:tab w:val="num" w:pos="0"/>
+        </w:tabs>
+        <w:ind w:left="0" w:hanging="0"/>
+      </w:pPr>
+    </w:lvl>
+    <w:lvl w:ilvl="4">
+      <w:start w:val="1"/>
+      <w:numFmt w:val="none"/>
+      <w:suff w:val="nothing"/>
+      <w:lvlText w:val=""/>
+      <w:lvlJc w:val="left"/>
+      <w:pPr>
+        <w:tabs>
+          <w:tab w:val="num" w:pos="0"/>
+        </w:tabs>
+        <w:ind w:left="0" w:hanging="0"/>
+      </w:pPr>
+    </w:lvl>
+    <w:lvl w:ilvl="5">
+      <w:start w:val="1"/>
+      <w:numFmt w:val="none"/>
+      <w:suff w:val="nothing"/>
+      <w:lvlText w:val=""/>
+      <w:lvlJc w:val="left"/>
+      <w:pPr>
+        <w:tabs>
+          <w:tab w:val="num" w:pos="0"/>
+        </w:tabs>
+        <w:ind w:left="0" w:hanging="0"/>
+      </w:pPr>
+    </w:lvl>
+    <w:lvl w:ilvl="6">
+      <w:start w:val="1"/>
+      <w:numFmt w:val="none"/>
+      <w:suff w:val="nothing"/>
+      <w:lvlText w:val=""/>
+      <w:lvlJc w:val="left"/>
+      <w:pPr>
+        <w:tabs>
+          <w:tab w:val="num" w:pos="0"/>
+        </w:tabs>
+        <w:ind w:left="0" w:hanging="0"/>
+      </w:pPr>
+    </w:lvl>
+    <w:lvl w:ilvl="7">
+      <w:start w:val="1"/>
+      <w:numFmt w:val="none"/>
+      <w:suff w:val="nothing"/>
+      <w:lvlText w:val=""/>
+      <w:lvlJc w:val="left"/>
+      <w:pPr>
+        <w:tabs>
+          <w:tab w:val="num" w:pos="0"/>
+        </w:tabs>
+        <w:ind w:left="0" w:hanging="0"/>
+      </w:pPr>
+    </w:lvl>
+    <w:lvl w:ilvl="8">
+      <w:start w:val="1"/>
+      <w:numFmt w:val="none"/>
+      <w:suff w:val="nothing"/>
+      <w:lvlText w:val=""/>
+      <w:lvlJc w:val="left"/>
+      <w:pPr>
+        <w:tabs>
+          <w:tab w:val="num" w:pos="0"/>
+        </w:tabs>
+        <w:ind w:left="0" w:hanging="0"/>
+      </w:pPr>
+    </w:lvl>
+  </w:abstractNum>
+  <w:num w:numId="1">
     <w:abstractNumId w:val="1"/>
   </w:num>
-  <w:num w:numId="3" w16cid:durableId="577132297">
+  <w:num w:numId="2">
     <w:abstractNumId w:val="2"/>
   </w:num>
 </w:numbering>
 </file>
 
 <file path=word/styles.xml><?xml version="1.0" encoding="utf-8"?>
-<w:styles xmlns:mc="http://schemas.openxmlformats.org/markup-compatibility/2006" xmlns:r="http://schemas.openxmlformats.org/officeDocument/2006/relationships" xmlns:w="http://schemas.openxmlformats.org/wordprocessingml/2006/main" xmlns:w14="http://schemas.microsoft.com/office/word/2010/wordml" xmlns:w15="http://schemas.microsoft.com/office/word/2012/wordml" xmlns:w16cex="http://schemas.microsoft.com/office/word/2018/wordml/cex" xmlns:w16cid="http://schemas.microsoft.com/office/word/2016/wordml/cid" xmlns:w16="http://schemas.microsoft.com/office/word/2018/wordml" xmlns:w16sdtdh="http://schemas.microsoft.com/office/word/2020/wordml/sdtdatahash" xmlns:w16se="http://schemas.microsoft.com/office/word/2015/wordml/symex" mc:Ignorable="w14 w15 w16se w16cid w16 w16cex w16sdtdh">
+<w:styles xmlns:w="http://schemas.openxmlformats.org/wordprocessingml/2006/main" xmlns:w14="http://schemas.microsoft.com/office/word/2010/wordml" xmlns:mc="http://schemas.openxmlformats.org/markup-compatibility/2006" mc:Ignorable="w14">
   <w:docDefaults>
     <w:rPrDefault>
       <w:rPr>
-        <w:rFonts w:asciiTheme="minorHAnsi" w:eastAsiaTheme="minorHAnsi" w:hAnsiTheme="minorHAnsi" w:cstheme="minorBidi"/>
+        <w:rFonts w:ascii="Calibri" w:hAnsi="Calibri" w:eastAsia="Calibri" w:cs="" w:asciiTheme="minorHAnsi" w:cstheme="minorBidi" w:eastAsiaTheme="minorHAnsi" w:hAnsiTheme="minorHAnsi"/>
         <w:sz w:val="22"/>
         <w:szCs w:val="22"/>
         <w:lang w:val="pl-PL" w:eastAsia="en-US" w:bidi="ar-SA"/>
@@ -789,21 +953,21 @@
     </w:rPrDefault>
     <w:pPrDefault>
       <w:pPr>
-        <w:spacing w:after="160" w:line="259" w:lineRule="auto"/>
+        <w:suppressAutoHyphens w:val="true"/>
       </w:pPr>
     </w:pPrDefault>
   </w:docDefaults>
   <w:latentStyles w:defLockedState="0" w:defUIPriority="99" w:defSemiHidden="0" w:defUnhideWhenUsed="0" w:defQFormat="0" w:count="376">
     <w:lsdException w:name="Normal" w:uiPriority="0" w:qFormat="1"/>
     <w:lsdException w:name="heading 1" w:uiPriority="9" w:qFormat="1"/>
-    <w:lsdException w:name="heading 2" w:semiHidden="1" w:uiPriority="9" w:unhideWhenUsed="1" w:qFormat="1"/>
-    <w:lsdException w:name="heading 3" w:semiHidden="1" w:uiPriority="9" w:unhideWhenUsed="1" w:qFormat="1"/>
-    <w:lsdException w:name="heading 4" w:semiHidden="1" w:uiPriority="9" w:unhideWhenUsed="1" w:qFormat="1"/>
-    <w:lsdException w:name="heading 5" w:semiHidden="1" w:uiPriority="9" w:unhideWhenUsed="1" w:qFormat="1"/>
-    <w:lsdException w:name="heading 6" w:semiHidden="1" w:uiPriority="9" w:unhideWhenUsed="1" w:qFormat="1"/>
-    <w:lsdException w:name="heading 7" w:semiHidden="1" w:uiPriority="9" w:unhideWhenUsed="1" w:qFormat="1"/>
-    <w:lsdException w:name="heading 8" w:semiHidden="1" w:uiPriority="9" w:unhideWhenUsed="1" w:qFormat="1"/>
-    <w:lsdException w:name="heading 9" w:semiHidden="1" w:uiPriority="9" w:unhideWhenUsed="1" w:qFormat="1"/>
+    <w:lsdException w:name="heading 2" w:uiPriority="9" w:semiHidden="1" w:unhideWhenUsed="1" w:qFormat="1"/>
+    <w:lsdException w:name="heading 3" w:uiPriority="9" w:semiHidden="1" w:unhideWhenUsed="1" w:qFormat="1"/>
+    <w:lsdException w:name="heading 4" w:uiPriority="9" w:semiHidden="1" w:unhideWhenUsed="1" w:qFormat="1"/>
+    <w:lsdException w:name="heading 5" w:uiPriority="9" w:semiHidden="1" w:unhideWhenUsed="1" w:qFormat="1"/>
+    <w:lsdException w:name="heading 6" w:uiPriority="9" w:semiHidden="1" w:unhideWhenUsed="1" w:qFormat="1"/>
+    <w:lsdException w:name="heading 7" w:uiPriority="9" w:semiHidden="1" w:unhideWhenUsed="1" w:qFormat="1"/>
+    <w:lsdException w:name="heading 8" w:uiPriority="9" w:semiHidden="1" w:unhideWhenUsed="1" w:qFormat="1"/>
+    <w:lsdException w:name="heading 9" w:uiPriority="9" w:semiHidden="1" w:unhideWhenUsed="1" w:qFormat="1"/>
     <w:lsdException w:name="index 1" w:semiHidden="1" w:unhideWhenUsed="1"/>
     <w:lsdException w:name="index 2" w:semiHidden="1" w:unhideWhenUsed="1"/>
     <w:lsdException w:name="index 3" w:semiHidden="1" w:unhideWhenUsed="1"/>
@@ -813,22 +977,22 @@
     <w:lsdException w:name="index 7" w:semiHidden="1" w:unhideWhenUsed="1"/>
     <w:lsdException w:name="index 8" w:semiHidden="1" w:unhideWhenUsed="1"/>
     <w:lsdException w:name="index 9" w:semiHidden="1" w:unhideWhenUsed="1"/>
-    <w:lsdException w:name="toc 1" w:semiHidden="1" w:uiPriority="39" w:unhideWhenUsed="1"/>
-    <w:lsdException w:name="toc 2" w:semiHidden="1" w:uiPriority="39" w:unhideWhenUsed="1"/>
-    <w:lsdException w:name="toc 3" w:semiHidden="1" w:uiPriority="39" w:unhideWhenUsed="1"/>
-    <w:lsdException w:name="toc 4" w:semiHidden="1" w:uiPriority="39" w:unhideWhenUsed="1"/>
-    <w:lsdException w:name="toc 5" w:semiHidden="1" w:uiPriority="39" w:unhideWhenUsed="1"/>
-    <w:lsdException w:name="toc 6" w:semiHidden="1" w:uiPriority="39" w:unhideWhenUsed="1"/>
-    <w:lsdException w:name="toc 7" w:semiHidden="1" w:uiPriority="39" w:unhideWhenUsed="1"/>
-    <w:lsdException w:name="toc 8" w:semiHidden="1" w:uiPriority="39" w:unhideWhenUsed="1"/>
-    <w:lsdException w:name="toc 9" w:semiHidden="1" w:uiPriority="39" w:unhideWhenUsed="1"/>
+    <w:lsdException w:name="toc 1" w:uiPriority="39" w:semiHidden="1" w:unhideWhenUsed="1"/>
+    <w:lsdException w:name="toc 2" w:uiPriority="39" w:semiHidden="1" w:unhideWhenUsed="1"/>
+    <w:lsdException w:name="toc 3" w:uiPriority="39" w:semiHidden="1" w:unhideWhenUsed="1"/>
+    <w:lsdException w:name="toc 4" w:uiPriority="39" w:semiHidden="1" w:unhideWhenUsed="1"/>
+    <w:lsdException w:name="toc 5" w:uiPriority="39" w:semiHidden="1" w:unhideWhenUsed="1"/>
+    <w:lsdException w:name="toc 6" w:uiPriority="39" w:semiHidden="1" w:unhideWhenUsed="1"/>
+    <w:lsdException w:name="toc 7" w:uiPriority="39" w:semiHidden="1" w:unhideWhenUsed="1"/>
+    <w:lsdException w:name="toc 8" w:uiPriority="39" w:semiHidden="1" w:unhideWhenUsed="1"/>
+    <w:lsdException w:name="toc 9" w:uiPriority="39" w:semiHidden="1" w:unhideWhenUsed="1"/>
     <w:lsdException w:name="Normal Indent" w:semiHidden="1" w:unhideWhenUsed="1"/>
     <w:lsdException w:name="footnote text" w:semiHidden="1" w:unhideWhenUsed="1"/>
     <w:lsdException w:name="annotation text" w:semiHidden="1" w:unhideWhenUsed="1"/>
     <w:lsdException w:name="header" w:semiHidden="1" w:unhideWhenUsed="1"/>
     <w:lsdException w:name="footer" w:semiHidden="1" w:unhideWhenUsed="1"/>
     <w:lsdException w:name="index heading" w:semiHidden="1" w:unhideWhenUsed="1"/>
-    <w:lsdException w:name="caption" w:semiHidden="1" w:uiPriority="35" w:unhideWhenUsed="1" w:qFormat="1"/>
+    <w:lsdException w:name="caption" w:uiPriority="35" w:semiHidden="1" w:unhideWhenUsed="1" w:qFormat="1"/>
     <w:lsdException w:name="table of figures" w:semiHidden="1" w:unhideWhenUsed="1"/>
     <w:lsdException w:name="envelope address" w:semiHidden="1" w:unhideWhenUsed="1"/>
     <w:lsdException w:name="envelope return" w:semiHidden="1" w:unhideWhenUsed="1"/>
@@ -859,7 +1023,7 @@
     <w:lsdException w:name="Title" w:uiPriority="10" w:qFormat="1"/>
     <w:lsdException w:name="Closing" w:semiHidden="1" w:unhideWhenUsed="1"/>
     <w:lsdException w:name="Signature" w:semiHidden="1" w:unhideWhenUsed="1"/>
-    <w:lsdException w:name="Default Paragraph Font" w:semiHidden="1" w:uiPriority="1" w:unhideWhenUsed="1"/>
+    <w:lsdException w:name="Default Paragraph Font" w:uiPriority="1" w:semiHidden="1" w:unhideWhenUsed="1"/>
     <w:lsdException w:name="Body Text" w:semiHidden="1" w:unhideWhenUsed="1"/>
     <w:lsdException w:name="Body Text Indent" w:semiHidden="1" w:unhideWhenUsed="1"/>
     <w:lsdException w:name="List Continue" w:semiHidden="1" w:unhideWhenUsed="1"/>
@@ -1059,8 +1223,8 @@
     <w:lsdException w:name="Subtle Reference" w:uiPriority="31" w:qFormat="1"/>
     <w:lsdException w:name="Intense Reference" w:uiPriority="32" w:qFormat="1"/>
     <w:lsdException w:name="Book Title" w:uiPriority="33" w:qFormat="1"/>
-    <w:lsdException w:name="Bibliography" w:semiHidden="1" w:uiPriority="37" w:unhideWhenUsed="1"/>
-    <w:lsdException w:name="TOC Heading" w:semiHidden="1" w:uiPriority="39" w:unhideWhenUsed="1" w:qFormat="1"/>
+    <w:lsdException w:name="Bibliography" w:uiPriority="37" w:semiHidden="1" w:unhideWhenUsed="1"/>
+    <w:lsdException w:name="TOC Heading" w:uiPriority="39" w:semiHidden="1" w:unhideWhenUsed="1" w:qFormat="1"/>
     <w:lsdException w:name="Plain Table 1" w:uiPriority="41"/>
     <w:lsdException w:name="Plain Table 2" w:uiPriority="42"/>
     <w:lsdException w:name="Plain Table 3" w:uiPriority="43"/>
@@ -1171,62 +1335,238 @@
     <w:lsdException w:name="Unresolved Mention" w:semiHidden="1" w:unhideWhenUsed="1"/>
     <w:lsdException w:name="Smart Link" w:semiHidden="1" w:unhideWhenUsed="1"/>
   </w:latentStyles>
-  <w:style w:type="paragraph" w:default="1" w:styleId="Normalny">
+  <w:style w:type="paragraph" w:styleId="Normal" w:default="1">
     <w:name w:val="Normal"/>
     <w:qFormat/>
-    <w:rsid w:val="00AF65A7"/>
+    <w:rsid w:val="00af65a7"/>
+    <w:pPr>
+      <w:widowControl/>
+      <w:bidi w:val="0"/>
+      <w:spacing w:lineRule="auto" w:line="259" w:before="0" w:after="160"/>
+      <w:jc w:val="left"/>
+    </w:pPr>
     <w:rPr>
-      <w:lang w:val="en-US"/>
+      <w:rFonts w:ascii="Calibri" w:hAnsi="Calibri" w:eastAsia="Calibri" w:cs="" w:asciiTheme="minorHAnsi" w:cstheme="minorBidi" w:eastAsiaTheme="minorHAnsi" w:hAnsiTheme="minorHAnsi"/>
+      <w:color w:val="auto"/>
+      <w:kern w:val="0"/>
+      <w:sz w:val="22"/>
+      <w:szCs w:val="22"/>
+      <w:lang w:val="en-US" w:eastAsia="en-US" w:bidi="ar-SA"/>
     </w:rPr>
   </w:style>
-  <w:style w:type="paragraph" w:styleId="Nagwek1">
-    <w:name w:val="heading 1"/>
-    <w:basedOn w:val="Normalny"/>
-    <w:next w:val="Normalny"/>
+  <w:style w:type="paragraph" w:styleId="Heading1">
+    <w:name w:val="Heading 1"/>
+    <w:basedOn w:val="Normal"/>
+    <w:next w:val="Normal"/>
     <w:link w:val="Nagwek1Znak"/>
     <w:uiPriority w:val="9"/>
     <w:qFormat/>
     <w:rsid w:val="00106938"/>
     <w:pPr>
-      <w:keepNext/>
+      <w:keepNext w:val="true"/>
       <w:keepLines/>
       <w:spacing w:before="240" w:after="0"/>
       <w:outlineLvl w:val="0"/>
     </w:pPr>
     <w:rPr>
-      <w:rFonts w:asciiTheme="majorHAnsi" w:eastAsiaTheme="majorEastAsia" w:hAnsiTheme="majorHAnsi" w:cstheme="majorBidi"/>
-      <w:color w:val="A5A5A5" w:themeColor="accent1" w:themeShade="BF"/>
+      <w:rFonts w:ascii="Calibri Light" w:hAnsi="Calibri Light" w:eastAsia="" w:cs="" w:asciiTheme="majorHAnsi" w:cstheme="majorBidi" w:eastAsiaTheme="majorEastAsia" w:hAnsiTheme="majorHAnsi"/>
+      <w:color w:val="A5A5A5" w:themeColor="accent1" w:themeShade="bf"/>
       <w:sz w:val="32"/>
       <w:szCs w:val="32"/>
     </w:rPr>
   </w:style>
-  <w:style w:type="paragraph" w:styleId="Nagwek2">
-    <w:name w:val="heading 2"/>
-    <w:basedOn w:val="Normalny"/>
-    <w:next w:val="Normalny"/>
+  <w:style w:type="paragraph" w:styleId="Heading2">
+    <w:name w:val="Heading 2"/>
+    <w:basedOn w:val="Normal"/>
+    <w:next w:val="Normal"/>
     <w:link w:val="Nagwek2Znak"/>
     <w:uiPriority w:val="9"/>
     <w:unhideWhenUsed/>
     <w:qFormat/>
     <w:rsid w:val="00106938"/>
     <w:pPr>
-      <w:keepNext/>
+      <w:keepNext w:val="true"/>
       <w:keepLines/>
       <w:spacing w:before="40" w:after="0"/>
       <w:outlineLvl w:val="1"/>
     </w:pPr>
     <w:rPr>
-      <w:rFonts w:asciiTheme="majorHAnsi" w:eastAsiaTheme="majorEastAsia" w:hAnsiTheme="majorHAnsi" w:cstheme="majorBidi"/>
-      <w:color w:val="A5A5A5" w:themeColor="accent1" w:themeShade="BF"/>
+      <w:rFonts w:ascii="Calibri Light" w:hAnsi="Calibri Light" w:eastAsia="" w:cs="" w:asciiTheme="majorHAnsi" w:cstheme="majorBidi" w:eastAsiaTheme="majorEastAsia" w:hAnsiTheme="majorHAnsi"/>
+      <w:color w:val="A5A5A5" w:themeColor="accent1" w:themeShade="bf"/>
       <w:sz w:val="26"/>
       <w:szCs w:val="26"/>
     </w:rPr>
   </w:style>
-  <w:style w:type="character" w:default="1" w:styleId="Domylnaczcionkaakapitu">
+  <w:style w:type="character" w:styleId="DefaultParagraphFont" w:default="1">
     <w:name w:val="Default Paragraph Font"/>
     <w:uiPriority w:val="1"/>
     <w:semiHidden/>
     <w:unhideWhenUsed/>
+    <w:qFormat/>
+    <w:rPr/>
+  </w:style>
+  <w:style w:type="character" w:styleId="TytuZnak" w:customStyle="1">
+    <w:name w:val="Tytuł Znak"/>
+    <w:basedOn w:val="DefaultParagraphFont"/>
+    <w:link w:val="Title"/>
+    <w:uiPriority w:val="10"/>
+    <w:qFormat/>
+    <w:rsid w:val="00106938"/>
+    <w:rPr>
+      <w:rFonts w:ascii="Calibri Light" w:hAnsi="Calibri Light" w:eastAsia="" w:cs="" w:asciiTheme="majorHAnsi" w:cstheme="majorBidi" w:eastAsiaTheme="majorEastAsia" w:hAnsiTheme="majorHAnsi"/>
+      <w:spacing w:val="-10"/>
+      <w:kern w:val="2"/>
+      <w:sz w:val="56"/>
+      <w:szCs w:val="56"/>
+      <w:lang w:val="en-US"/>
+    </w:rPr>
+  </w:style>
+  <w:style w:type="character" w:styleId="Nagwek2Znak" w:customStyle="1">
+    <w:name w:val="Nagłówek 2 Znak"/>
+    <w:basedOn w:val="DefaultParagraphFont"/>
+    <w:link w:val="Heading2"/>
+    <w:uiPriority w:val="9"/>
+    <w:qFormat/>
+    <w:rsid w:val="00106938"/>
+    <w:rPr>
+      <w:rFonts w:ascii="Calibri Light" w:hAnsi="Calibri Light" w:eastAsia="" w:cs="" w:asciiTheme="majorHAnsi" w:cstheme="majorBidi" w:eastAsiaTheme="majorEastAsia" w:hAnsiTheme="majorHAnsi"/>
+      <w:color w:val="A5A5A5" w:themeColor="accent1" w:themeShade="bf"/>
+      <w:sz w:val="26"/>
+      <w:szCs w:val="26"/>
+      <w:lang w:val="en-US"/>
+    </w:rPr>
+  </w:style>
+  <w:style w:type="character" w:styleId="Nagwek1Znak" w:customStyle="1">
+    <w:name w:val="Nagłówek 1 Znak"/>
+    <w:basedOn w:val="DefaultParagraphFont"/>
+    <w:link w:val="Heading1"/>
+    <w:uiPriority w:val="9"/>
+    <w:qFormat/>
+    <w:rsid w:val="00106938"/>
+    <w:rPr>
+      <w:rFonts w:ascii="Calibri Light" w:hAnsi="Calibri Light" w:eastAsia="" w:cs="" w:asciiTheme="majorHAnsi" w:cstheme="majorBidi" w:eastAsiaTheme="majorEastAsia" w:hAnsiTheme="majorHAnsi"/>
+      <w:color w:val="A5A5A5" w:themeColor="accent1" w:themeShade="bf"/>
+      <w:sz w:val="32"/>
+      <w:szCs w:val="32"/>
+      <w:lang w:val="en-US"/>
+    </w:rPr>
+  </w:style>
+  <w:style w:type="character" w:styleId="InternetLink">
+    <w:name w:val="Hyperlink"/>
+    <w:basedOn w:val="DefaultParagraphFont"/>
+    <w:uiPriority w:val="99"/>
+    <w:semiHidden/>
+    <w:unhideWhenUsed/>
+    <w:rsid w:val="00c977c9"/>
+    <w:rPr>
+      <w:color w:val="0000FF"/>
+      <w:u w:val="single"/>
+    </w:rPr>
+  </w:style>
+  <w:style w:type="character" w:styleId="VisitedInternetLink">
+    <w:name w:val="FollowedHyperlink"/>
+    <w:rPr>
+      <w:color w:val="800000"/>
+      <w:u w:val="single"/>
+    </w:rPr>
+  </w:style>
+  <w:style w:type="paragraph" w:styleId="Heading">
+    <w:name w:val="Heading"/>
+    <w:basedOn w:val="Normal"/>
+    <w:next w:val="TextBody"/>
+    <w:qFormat/>
+    <w:pPr>
+      <w:keepNext w:val="true"/>
+      <w:spacing w:before="240" w:after="120"/>
+    </w:pPr>
+    <w:rPr>
+      <w:rFonts w:ascii="Liberation Sans" w:hAnsi="Liberation Sans" w:eastAsia="Source Han Sans CN" w:cs="Droid Sans Devanagari"/>
+      <w:sz w:val="28"/>
+      <w:szCs w:val="28"/>
+    </w:rPr>
+  </w:style>
+  <w:style w:type="paragraph" w:styleId="TextBody">
+    <w:name w:val="Body Text"/>
+    <w:basedOn w:val="Normal"/>
+    <w:pPr>
+      <w:spacing w:lineRule="auto" w:line="276" w:before="0" w:after="140"/>
+    </w:pPr>
+    <w:rPr/>
+  </w:style>
+  <w:style w:type="paragraph" w:styleId="List">
+    <w:name w:val="List"/>
+    <w:basedOn w:val="TextBody"/>
+    <w:pPr/>
+    <w:rPr>
+      <w:rFonts w:cs="Droid Sans Devanagari"/>
+    </w:rPr>
+  </w:style>
+  <w:style w:type="paragraph" w:styleId="Caption">
+    <w:name w:val="Caption"/>
+    <w:basedOn w:val="Normal"/>
+    <w:qFormat/>
+    <w:pPr>
+      <w:suppressLineNumbers/>
+      <w:spacing w:before="120" w:after="120"/>
+    </w:pPr>
+    <w:rPr>
+      <w:rFonts w:cs="Droid Sans Devanagari"/>
+      <w:i/>
+      <w:iCs/>
+      <w:sz w:val="24"/>
+      <w:szCs w:val="24"/>
+    </w:rPr>
+  </w:style>
+  <w:style w:type="paragraph" w:styleId="Index">
+    <w:name w:val="Index"/>
+    <w:basedOn w:val="Normal"/>
+    <w:qFormat/>
+    <w:pPr>
+      <w:suppressLineNumbers/>
+    </w:pPr>
+    <w:rPr>
+      <w:rFonts w:cs="Droid Sans Devanagari"/>
+    </w:rPr>
+  </w:style>
+  <w:style w:type="paragraph" w:styleId="Title">
+    <w:name w:val="Title"/>
+    <w:basedOn w:val="Normal"/>
+    <w:next w:val="Normal"/>
+    <w:link w:val="TytuZnak"/>
+    <w:uiPriority w:val="10"/>
+    <w:qFormat/>
+    <w:rsid w:val="00106938"/>
+    <w:pPr>
+      <w:spacing w:lineRule="auto" w:line="240" w:before="0" w:after="0"/>
+      <w:contextualSpacing/>
+    </w:pPr>
+    <w:rPr>
+      <w:rFonts w:ascii="Calibri Light" w:hAnsi="Calibri Light" w:eastAsia="" w:cs="" w:asciiTheme="majorHAnsi" w:cstheme="majorBidi" w:eastAsiaTheme="majorEastAsia" w:hAnsiTheme="majorHAnsi"/>
+      <w:spacing w:val="-10"/>
+      <w:kern w:val="2"/>
+      <w:sz w:val="56"/>
+      <w:szCs w:val="56"/>
+    </w:rPr>
+  </w:style>
+  <w:style w:type="paragraph" w:styleId="ListParagraph">
+    <w:name w:val="List Paragraph"/>
+    <w:basedOn w:val="Normal"/>
+    <w:uiPriority w:val="34"/>
+    <w:qFormat/>
+    <w:rsid w:val="00106938"/>
+    <w:pPr>
+      <w:spacing w:before="0" w:after="160"/>
+      <w:ind w:left="720" w:hanging="0"/>
+      <w:contextualSpacing/>
+    </w:pPr>
+    <w:rPr/>
+  </w:style>
+  <w:style w:type="numbering" w:styleId="NoList" w:default="1">
+    <w:name w:val="No List"/>
+    <w:uiPriority w:val="99"/>
+    <w:semiHidden/>
+    <w:unhideWhenUsed/>
+    <w:qFormat/>
   </w:style>
   <w:style w:type="table" w:default="1" w:styleId="Standardowy">
     <w:name w:val="Normal Table"/>
@@ -1234,7 +1574,6 @@
     <w:semiHidden/>
     <w:unhideWhenUsed/>
     <w:tblPr>
-      <w:tblInd w:w="0" w:type="dxa"/>
       <w:tblCellMar>
         <w:top w:w="0" w:type="dxa"/>
         <w:left w:w="108" w:type="dxa"/>
@@ -1242,98 +1581,6 @@
         <w:right w:w="108" w:type="dxa"/>
       </w:tblCellMar>
     </w:tblPr>
-  </w:style>
-  <w:style w:type="numbering" w:default="1" w:styleId="Bezlisty">
-    <w:name w:val="No List"/>
-    <w:uiPriority w:val="99"/>
-    <w:semiHidden/>
-    <w:unhideWhenUsed/>
-  </w:style>
-  <w:style w:type="paragraph" w:styleId="Tytu">
-    <w:name w:val="Title"/>
-    <w:basedOn w:val="Normalny"/>
-    <w:next w:val="Normalny"/>
-    <w:link w:val="TytuZnak"/>
-    <w:uiPriority w:val="10"/>
-    <w:qFormat/>
-    <w:rsid w:val="00106938"/>
-    <w:pPr>
-      <w:spacing w:after="0" w:line="240" w:lineRule="auto"/>
-      <w:contextualSpacing/>
-    </w:pPr>
-    <w:rPr>
-      <w:rFonts w:asciiTheme="majorHAnsi" w:eastAsiaTheme="majorEastAsia" w:hAnsiTheme="majorHAnsi" w:cstheme="majorBidi"/>
-      <w:spacing w:val="-10"/>
-      <w:kern w:val="28"/>
-      <w:sz w:val="56"/>
-      <w:szCs w:val="56"/>
-    </w:rPr>
-  </w:style>
-  <w:style w:type="character" w:customStyle="1" w:styleId="TytuZnak">
-    <w:name w:val="Tytuł Znak"/>
-    <w:basedOn w:val="Domylnaczcionkaakapitu"/>
-    <w:link w:val="Tytu"/>
-    <w:uiPriority w:val="10"/>
-    <w:rsid w:val="00106938"/>
-    <w:rPr>
-      <w:rFonts w:asciiTheme="majorHAnsi" w:eastAsiaTheme="majorEastAsia" w:hAnsiTheme="majorHAnsi" w:cstheme="majorBidi"/>
-      <w:spacing w:val="-10"/>
-      <w:kern w:val="28"/>
-      <w:sz w:val="56"/>
-      <w:szCs w:val="56"/>
-      <w:lang w:val="en-US"/>
-    </w:rPr>
-  </w:style>
-  <w:style w:type="character" w:customStyle="1" w:styleId="Nagwek2Znak">
-    <w:name w:val="Nagłówek 2 Znak"/>
-    <w:basedOn w:val="Domylnaczcionkaakapitu"/>
-    <w:link w:val="Nagwek2"/>
-    <w:uiPriority w:val="9"/>
-    <w:rsid w:val="00106938"/>
-    <w:rPr>
-      <w:rFonts w:asciiTheme="majorHAnsi" w:eastAsiaTheme="majorEastAsia" w:hAnsiTheme="majorHAnsi" w:cstheme="majorBidi"/>
-      <w:color w:val="A5A5A5" w:themeColor="accent1" w:themeShade="BF"/>
-      <w:sz w:val="26"/>
-      <w:szCs w:val="26"/>
-      <w:lang w:val="en-US"/>
-    </w:rPr>
-  </w:style>
-  <w:style w:type="character" w:customStyle="1" w:styleId="Nagwek1Znak">
-    <w:name w:val="Nagłówek 1 Znak"/>
-    <w:basedOn w:val="Domylnaczcionkaakapitu"/>
-    <w:link w:val="Nagwek1"/>
-    <w:uiPriority w:val="9"/>
-    <w:rsid w:val="00106938"/>
-    <w:rPr>
-      <w:rFonts w:asciiTheme="majorHAnsi" w:eastAsiaTheme="majorEastAsia" w:hAnsiTheme="majorHAnsi" w:cstheme="majorBidi"/>
-      <w:color w:val="A5A5A5" w:themeColor="accent1" w:themeShade="BF"/>
-      <w:sz w:val="32"/>
-      <w:szCs w:val="32"/>
-      <w:lang w:val="en-US"/>
-    </w:rPr>
-  </w:style>
-  <w:style w:type="paragraph" w:styleId="Akapitzlist">
-    <w:name w:val="List Paragraph"/>
-    <w:basedOn w:val="Normalny"/>
-    <w:uiPriority w:val="34"/>
-    <w:qFormat/>
-    <w:rsid w:val="00106938"/>
-    <w:pPr>
-      <w:ind w:left="720"/>
-      <w:contextualSpacing/>
-    </w:pPr>
-  </w:style>
-  <w:style w:type="character" w:styleId="Hipercze">
-    <w:name w:val="Hyperlink"/>
-    <w:basedOn w:val="Domylnaczcionkaakapitu"/>
-    <w:uiPriority w:val="99"/>
-    <w:semiHidden/>
-    <w:unhideWhenUsed/>
-    <w:rsid w:val="00C977C9"/>
-    <w:rPr>
-      <w:color w:val="0000FF"/>
-      <w:u w:val="single"/>
-    </w:rPr>
   </w:style>
 </w:styles>
 </file>

</xml_diff>